<commit_message>
PRD: Write requirements on need
</commit_message>
<xml_diff>
--- a/Product Requirements Document/Product Requirements Template.docx
+++ b/Product Requirements Document/Product Requirements Template.docx
@@ -1280,6 +1280,18 @@
       </w:pPr>
       <w:r>
         <w:t xml:space="preserve">Expect your requirements will change frequently as you refine your understanding of the customer needs and your technology stack.</w:t>
+      </w:r>
+    </w:p>
+    <w:p>
+      <w:pPr>
+        <w:pStyle w:val="Compact"/>
+        <w:numPr>
+          <w:ilvl w:val="0"/>
+          <w:numId w:val="1017"/>
+        </w:numPr>
+      </w:pPr>
+      <w:r>
+        <w:t xml:space="preserve">Write as many requirements as you actually need, you don’t need to write every single requirement in one shot.</w:t>
       </w:r>
     </w:p>
     <w:p>

</xml_diff>